<commit_message>
Atualização Glossário - Imma Soluções.docx´
</commit_message>
<xml_diff>
--- a/Requisitos/Glossário - Imma Soluções.docx
+++ b/Requisitos/Glossário - Imma Soluções.docx
@@ -4,8 +4,8 @@
   <w:body>
     <w:tbl>
       <w:tblPr>
-        <w:tblpPr w:leftFromText="141" w:rightFromText="141" w:vertAnchor="page" w:horzAnchor="margin" w:tblpY="2236"/>
-        <w:tblW w:w="9634" w:type="dxa"/>
+        <w:tblpPr w:leftFromText="141" w:rightFromText="141" w:vertAnchor="page" w:horzAnchor="margin" w:tblpY="4462"/>
+        <w:tblW w:w="9806" w:type="dxa"/>
         <w:tblBorders>
           <w:top w:val="single" w:sz="4" w:space="0" w:color="auto"/>
           <w:left w:val="single" w:sz="4" w:space="0" w:color="auto"/>
@@ -17,8 +17,8 @@
         <w:tblLook w:val="01E0" w:firstRow="1" w:lastRow="1" w:firstColumn="1" w:lastColumn="1" w:noHBand="0" w:noVBand="0"/>
       </w:tblPr>
       <w:tblGrid>
-        <w:gridCol w:w="2808"/>
-        <w:gridCol w:w="6826"/>
+        <w:gridCol w:w="1271"/>
+        <w:gridCol w:w="8535"/>
       </w:tblGrid>
       <w:tr>
         <w:trPr>
@@ -26,61 +26,132 @@
         </w:trPr>
         <w:tc>
           <w:tcPr>
-            <w:tcW w:w="2808" w:type="dxa"/>
+            <w:tcW w:w="9806" w:type="dxa"/>
+            <w:gridSpan w:val="2"/>
             <w:shd w:val="clear" w:color="auto" w:fill="E6E6E6"/>
           </w:tcPr>
           <w:p>
             <w:pPr>
               <w:jc w:val="center"/>
               <w:rPr>
-                <w:b/>
-                <w:color w:val="00B0F0"/>
-                <w:sz w:val="32"/>
-                <w:szCs w:val="32"/>
-              </w:rPr>
-            </w:pPr>
-            <w:r>
-              <w:rPr>
-                <w:b/>
-                <w:color w:val="00B0F0"/>
-                <w:sz w:val="32"/>
-                <w:szCs w:val="32"/>
-              </w:rPr>
-              <w:t>Termo</w:t>
-            </w:r>
-          </w:p>
-        </w:tc>
-        <w:tc>
-          <w:tcPr>
-            <w:tcW w:w="6826" w:type="dxa"/>
-            <w:shd w:val="clear" w:color="auto" w:fill="E6E6E6"/>
-          </w:tcPr>
-          <w:p>
-            <w:pPr>
-              <w:jc w:val="center"/>
-              <w:rPr>
-                <w:b/>
-                <w:color w:val="00B0F0"/>
-                <w:sz w:val="32"/>
-                <w:szCs w:val="32"/>
-              </w:rPr>
-            </w:pPr>
-            <w:r>
-              <w:rPr>
-                <w:b/>
-                <w:color w:val="00B0F0"/>
-                <w:sz w:val="32"/>
-                <w:szCs w:val="32"/>
-              </w:rPr>
-              <w:t>Explicação</w:t>
+                <w:rFonts w:ascii="Times New Roman" w:hAnsi="Times New Roman" w:cs="Times New Roman"/>
+                <w:sz w:val="24"/>
+                <w:szCs w:val="24"/>
+              </w:rPr>
+            </w:pPr>
+            <w:r>
+              <w:rPr>
+                <w:rFonts w:ascii="Times New Roman" w:hAnsi="Times New Roman" w:cs="Times New Roman"/>
+                <w:sz w:val="24"/>
+                <w:szCs w:val="24"/>
+              </w:rPr>
+              <w:t xml:space="preserve">Glossário - </w:t>
+            </w:r>
+            <w:proofErr w:type="spellStart"/>
+            <w:r>
+              <w:rPr>
+                <w:rFonts w:ascii="Times New Roman" w:hAnsi="Times New Roman" w:cs="Times New Roman"/>
+                <w:sz w:val="24"/>
+                <w:szCs w:val="24"/>
+              </w:rPr>
+              <w:t>Imma</w:t>
+            </w:r>
+            <w:proofErr w:type="spellEnd"/>
+            <w:r>
+              <w:rPr>
+                <w:rFonts w:ascii="Times New Roman" w:hAnsi="Times New Roman" w:cs="Times New Roman"/>
+                <w:sz w:val="24"/>
+                <w:szCs w:val="24"/>
+              </w:rPr>
+              <w:t xml:space="preserve"> Soluções</w:t>
             </w:r>
           </w:p>
         </w:tc>
       </w:tr>
       <w:tr>
-        <w:tc>
-          <w:tcPr>
-            <w:tcW w:w="2808" w:type="dxa"/>
+        <w:trPr>
+          <w:trHeight w:val="416"/>
+        </w:trPr>
+        <w:tc>
+          <w:tcPr>
+            <w:tcW w:w="1271" w:type="dxa"/>
+            <w:shd w:val="clear" w:color="auto" w:fill="E6E6E6"/>
+          </w:tcPr>
+          <w:p>
+            <w:pPr>
+              <w:jc w:val="center"/>
+              <w:rPr>
+                <w:rFonts w:ascii="Times New Roman" w:hAnsi="Times New Roman" w:cs="Times New Roman"/>
+                <w:sz w:val="24"/>
+                <w:szCs w:val="24"/>
+              </w:rPr>
+            </w:pPr>
+            <w:r>
+              <w:rPr>
+                <w:rFonts w:ascii="Times New Roman" w:hAnsi="Times New Roman" w:cs="Times New Roman"/>
+                <w:sz w:val="24"/>
+                <w:szCs w:val="24"/>
+              </w:rPr>
+              <w:t>Termo</w:t>
+            </w:r>
+          </w:p>
+        </w:tc>
+        <w:tc>
+          <w:tcPr>
+            <w:tcW w:w="8535" w:type="dxa"/>
+            <w:shd w:val="clear" w:color="auto" w:fill="E6E6E6"/>
+          </w:tcPr>
+          <w:p>
+            <w:pPr>
+              <w:jc w:val="center"/>
+              <w:rPr>
+                <w:rFonts w:ascii="Times New Roman" w:hAnsi="Times New Roman" w:cs="Times New Roman"/>
+                <w:sz w:val="24"/>
+                <w:szCs w:val="24"/>
+              </w:rPr>
+            </w:pPr>
+            <w:bookmarkStart w:id="0" w:name="_GoBack"/>
+            <w:bookmarkEnd w:id="0"/>
+            <w:r>
+              <w:rPr>
+                <w:rFonts w:ascii="Times New Roman" w:hAnsi="Times New Roman" w:cs="Times New Roman"/>
+                <w:sz w:val="24"/>
+                <w:szCs w:val="24"/>
+              </w:rPr>
+              <w:t>Explicação</w:t>
+            </w:r>
+          </w:p>
+        </w:tc>
+      </w:tr>
+      <w:tr>
+        <w:tc>
+          <w:tcPr>
+            <w:tcW w:w="1271" w:type="dxa"/>
+            <w:shd w:val="clear" w:color="auto" w:fill="auto"/>
+          </w:tcPr>
+          <w:p>
+            <w:pPr>
+              <w:spacing w:line="240" w:lineRule="auto"/>
+              <w:jc w:val="center"/>
+              <w:rPr>
+                <w:rFonts w:ascii="Times New Roman" w:hAnsi="Times New Roman" w:cs="Times New Roman"/>
+                <w:sz w:val="24"/>
+                <w:szCs w:val="24"/>
+              </w:rPr>
+            </w:pPr>
+            <w:r>
+              <w:rPr>
+                <w:rFonts w:ascii="Times New Roman" w:hAnsi="Times New Roman" w:cs="Times New Roman"/>
+                <w:sz w:val="24"/>
+                <w:szCs w:val="24"/>
+              </w:rPr>
+              <w:t>NCM</w:t>
+            </w:r>
+          </w:p>
+        </w:tc>
+        <w:tc>
+          <w:tcPr>
+            <w:tcW w:w="8535" w:type="dxa"/>
             <w:shd w:val="clear" w:color="auto" w:fill="auto"/>
           </w:tcPr>
           <w:p>
@@ -89,41 +160,13 @@
               <w:jc w:val="both"/>
               <w:rPr>
                 <w:rFonts w:ascii="Times New Roman" w:hAnsi="Times New Roman" w:cs="Times New Roman"/>
-                <w:b/>
-                <w:sz w:val="24"/>
-                <w:szCs w:val="24"/>
-              </w:rPr>
-            </w:pPr>
-            <w:r>
-              <w:rPr>
-                <w:rFonts w:ascii="Times New Roman" w:hAnsi="Times New Roman" w:cs="Times New Roman"/>
-                <w:b/>
-                <w:sz w:val="24"/>
-                <w:szCs w:val="24"/>
-              </w:rPr>
-              <w:t>NCM</w:t>
-            </w:r>
-          </w:p>
-        </w:tc>
-        <w:tc>
-          <w:tcPr>
-            <w:tcW w:w="6826" w:type="dxa"/>
-            <w:shd w:val="clear" w:color="auto" w:fill="auto"/>
-          </w:tcPr>
-          <w:p>
-            <w:pPr>
-              <w:spacing w:line="240" w:lineRule="auto"/>
-              <w:jc w:val="both"/>
-              <w:rPr>
-                <w:rFonts w:ascii="Times New Roman" w:hAnsi="Times New Roman" w:cs="Times New Roman"/>
-                <w:sz w:val="24"/>
-                <w:szCs w:val="24"/>
-              </w:rPr>
-            </w:pPr>
-            <w:r>
-              <w:rPr>
-                <w:rFonts w:ascii="Times New Roman" w:hAnsi="Times New Roman" w:cs="Times New Roman"/>
-                <w:color w:val="333333"/>
+                <w:sz w:val="24"/>
+                <w:szCs w:val="24"/>
+              </w:rPr>
+            </w:pPr>
+            <w:r>
+              <w:rPr>
+                <w:rFonts w:ascii="Times New Roman" w:hAnsi="Times New Roman" w:cs="Times New Roman"/>
                 <w:sz w:val="24"/>
                 <w:szCs w:val="24"/>
                 <w:shd w:val="clear" w:color="auto" w:fill="FFFFFF"/>
@@ -135,7 +178,6 @@
                 <w:rStyle w:val="Forte"/>
                 <w:rFonts w:ascii="Times New Roman" w:hAnsi="Times New Roman" w:cs="Times New Roman"/>
                 <w:b w:val="0"/>
-                <w:color w:val="333333"/>
                 <w:sz w:val="24"/>
                 <w:szCs w:val="24"/>
                 <w:shd w:val="clear" w:color="auto" w:fill="FFFFFF"/>
@@ -145,7 +187,6 @@
             <w:r>
               <w:rPr>
                 <w:rFonts w:ascii="Times New Roman" w:hAnsi="Times New Roman" w:cs="Times New Roman"/>
-                <w:color w:val="333333"/>
                 <w:sz w:val="24"/>
                 <w:szCs w:val="24"/>
                 <w:shd w:val="clear" w:color="auto" w:fill="FFFFFF"/>
@@ -156,8 +197,6 @@
               <w:rPr>
                 <w:rStyle w:val="apple-converted-space"/>
                 <w:rFonts w:ascii="Times New Roman" w:hAnsi="Times New Roman" w:cs="Times New Roman"/>
-                <w:b/>
-                <w:color w:val="333333"/>
                 <w:sz w:val="24"/>
                 <w:szCs w:val="24"/>
                 <w:shd w:val="clear" w:color="auto" w:fill="FFFFFF"/>
@@ -169,42 +208,47 @@
                 <w:rStyle w:val="Forte"/>
                 <w:rFonts w:ascii="Times New Roman" w:hAnsi="Times New Roman" w:cs="Times New Roman"/>
                 <w:b w:val="0"/>
-                <w:color w:val="333333"/>
-                <w:sz w:val="24"/>
-                <w:szCs w:val="24"/>
-                <w:shd w:val="clear" w:color="auto" w:fill="FFFFFF"/>
-              </w:rPr>
-              <w:t>código de oito dígitos</w:t>
+                <w:sz w:val="24"/>
+                <w:szCs w:val="24"/>
+                <w:shd w:val="clear" w:color="auto" w:fill="FFFFFF"/>
+              </w:rPr>
+              <w:t xml:space="preserve">código de oito dígitos </w:t>
+            </w:r>
+            <w:r>
+              <w:rPr>
+                <w:rFonts w:ascii="Times New Roman" w:hAnsi="Times New Roman" w:cs="Times New Roman"/>
+                <w:sz w:val="24"/>
+                <w:szCs w:val="24"/>
+                <w:shd w:val="clear" w:color="auto" w:fill="FFFFFF"/>
+              </w:rPr>
+              <w:t>estabelecido pelo Governo Brasileiro para</w:t>
+            </w:r>
+            <w:r>
+              <w:rPr>
+                <w:rStyle w:val="apple-converted-space"/>
+                <w:rFonts w:ascii="Times New Roman" w:hAnsi="Times New Roman" w:cs="Times New Roman"/>
+                <w:bCs/>
+                <w:sz w:val="24"/>
+                <w:szCs w:val="24"/>
+                <w:shd w:val="clear" w:color="auto" w:fill="FFFFFF"/>
+              </w:rPr>
+              <w:t> </w:t>
             </w:r>
             <w:r>
               <w:rPr>
                 <w:rStyle w:val="Forte"/>
                 <w:rFonts w:ascii="Times New Roman" w:hAnsi="Times New Roman" w:cs="Times New Roman"/>
                 <w:b w:val="0"/>
-                <w:color w:val="333333"/>
-                <w:sz w:val="24"/>
-                <w:szCs w:val="24"/>
-                <w:shd w:val="clear" w:color="auto" w:fill="FFFFFF"/>
-              </w:rPr>
-              <w:t xml:space="preserve"> </w:t>
-            </w:r>
-            <w:r>
-              <w:rPr>
-                <w:rFonts w:ascii="Times New Roman" w:hAnsi="Times New Roman" w:cs="Times New Roman"/>
-                <w:color w:val="333333"/>
-                <w:sz w:val="24"/>
-                <w:szCs w:val="24"/>
-                <w:shd w:val="clear" w:color="auto" w:fill="FFFFFF"/>
-              </w:rPr>
-              <w:t>estabelecido pelo Governo Brasileiro para</w:t>
+                <w:sz w:val="24"/>
+                <w:szCs w:val="24"/>
+                <w:shd w:val="clear" w:color="auto" w:fill="FFFFFF"/>
+              </w:rPr>
+              <w:t>identificar a natureza das mercadorias</w:t>
             </w:r>
             <w:r>
               <w:rPr>
                 <w:rStyle w:val="apple-converted-space"/>
                 <w:rFonts w:ascii="Times New Roman" w:hAnsi="Times New Roman" w:cs="Times New Roman"/>
-                <w:b/>
-                <w:bCs/>
-                <w:color w:val="333333"/>
                 <w:sz w:val="24"/>
                 <w:szCs w:val="24"/>
                 <w:shd w:val="clear" w:color="auto" w:fill="FFFFFF"/>
@@ -213,31 +257,7 @@
             </w:r>
             <w:r>
               <w:rPr>
-                <w:rStyle w:val="Forte"/>
-                <w:rFonts w:ascii="Times New Roman" w:hAnsi="Times New Roman" w:cs="Times New Roman"/>
-                <w:b w:val="0"/>
-                <w:color w:val="333333"/>
-                <w:sz w:val="24"/>
-                <w:szCs w:val="24"/>
-                <w:shd w:val="clear" w:color="auto" w:fill="FFFFFF"/>
-              </w:rPr>
-              <w:t>identificar a natureza das mercadorias</w:t>
-            </w:r>
-            <w:r>
-              <w:rPr>
-                <w:rStyle w:val="apple-converted-space"/>
-                <w:rFonts w:ascii="Times New Roman" w:hAnsi="Times New Roman" w:cs="Times New Roman"/>
-                <w:color w:val="333333"/>
-                <w:sz w:val="24"/>
-                <w:szCs w:val="24"/>
-                <w:shd w:val="clear" w:color="auto" w:fill="FFFFFF"/>
-              </w:rPr>
-              <w:t> </w:t>
-            </w:r>
-            <w:r>
-              <w:rPr>
-                <w:rFonts w:ascii="Times New Roman" w:hAnsi="Times New Roman" w:cs="Times New Roman"/>
-                <w:color w:val="333333"/>
+                <w:rFonts w:ascii="Times New Roman" w:hAnsi="Times New Roman" w:cs="Times New Roman"/>
                 <w:sz w:val="24"/>
                 <w:szCs w:val="24"/>
                 <w:shd w:val="clear" w:color="auto" w:fill="FFFFFF"/>
@@ -250,24 +270,22 @@
       <w:tr>
         <w:tc>
           <w:tcPr>
-            <w:tcW w:w="2808" w:type="dxa"/>
+            <w:tcW w:w="1271" w:type="dxa"/>
             <w:shd w:val="clear" w:color="auto" w:fill="auto"/>
           </w:tcPr>
           <w:p>
             <w:pPr>
               <w:spacing w:line="240" w:lineRule="auto"/>
-              <w:jc w:val="both"/>
-              <w:rPr>
-                <w:rFonts w:ascii="Times New Roman" w:hAnsi="Times New Roman" w:cs="Times New Roman"/>
-                <w:b/>
-                <w:sz w:val="24"/>
-                <w:szCs w:val="24"/>
-              </w:rPr>
-            </w:pPr>
-            <w:r>
-              <w:rPr>
-                <w:rFonts w:ascii="Times New Roman" w:hAnsi="Times New Roman" w:cs="Times New Roman"/>
-                <w:b/>
+              <w:jc w:val="center"/>
+              <w:rPr>
+                <w:rFonts w:ascii="Times New Roman" w:hAnsi="Times New Roman" w:cs="Times New Roman"/>
+                <w:sz w:val="24"/>
+                <w:szCs w:val="24"/>
+              </w:rPr>
+            </w:pPr>
+            <w:r>
+              <w:rPr>
+                <w:rFonts w:ascii="Times New Roman" w:hAnsi="Times New Roman" w:cs="Times New Roman"/>
                 <w:sz w:val="24"/>
                 <w:szCs w:val="24"/>
               </w:rPr>
@@ -277,7 +295,7 @@
         </w:tc>
         <w:tc>
           <w:tcPr>
-            <w:tcW w:w="6826" w:type="dxa"/>
+            <w:tcW w:w="8535" w:type="dxa"/>
             <w:shd w:val="clear" w:color="auto" w:fill="auto"/>
           </w:tcPr>
           <w:p>
@@ -288,7 +306,6 @@
               <w:outlineLvl w:val="1"/>
               <w:rPr>
                 <w:rFonts w:ascii="Times New Roman" w:eastAsia="Times New Roman" w:hAnsi="Times New Roman" w:cs="Times New Roman"/>
-                <w:color w:val="555555"/>
                 <w:sz w:val="24"/>
                 <w:szCs w:val="24"/>
                 <w:lang w:eastAsia="pt-BR"/>
@@ -298,7 +315,6 @@
               <w:rPr>
                 <w:rFonts w:ascii="Times New Roman" w:eastAsia="Times New Roman" w:hAnsi="Times New Roman" w:cs="Times New Roman"/>
                 <w:bCs/>
-                <w:color w:val="000000"/>
                 <w:sz w:val="24"/>
                 <w:szCs w:val="24"/>
                 <w:lang w:eastAsia="pt-BR"/>
@@ -308,54 +324,35 @@
             <w:r>
               <w:rPr>
                 <w:rFonts w:ascii="Times New Roman" w:eastAsia="Times New Roman" w:hAnsi="Times New Roman" w:cs="Times New Roman"/>
-                <w:color w:val="555555"/>
-                <w:sz w:val="24"/>
-                <w:szCs w:val="24"/>
-                <w:lang w:eastAsia="pt-BR"/>
-              </w:rPr>
-              <w:t>O DAV é um documento auxiliar que como o próprio nome já diz é utilizado para as operações que necessitam da impressão de um relatório de modo a auxiliar o processo de venda, sendo utilizado para impressão de orçamentos e pedidos, ou seja, situações em que o cliente ainda não tem como certa a compra da mercadoria ou situações onde se faz necessário a impressão de um relatório para que o cliente retire a mercadoria em outro lugar.</w:t>
-            </w:r>
-            <w:r>
-              <w:rPr>
-                <w:rFonts w:ascii="Times New Roman" w:eastAsia="Times New Roman" w:hAnsi="Times New Roman" w:cs="Times New Roman"/>
-                <w:color w:val="555555"/>
-                <w:sz w:val="24"/>
-                <w:szCs w:val="24"/>
-                <w:lang w:eastAsia="pt-BR"/>
-              </w:rPr>
-              <w:t xml:space="preserve"> Fonte: </w:t>
-            </w:r>
-            <w:r>
-              <w:rPr>
-                <w:rFonts w:ascii="Times New Roman" w:eastAsia="Times New Roman" w:hAnsi="Times New Roman" w:cs="Times New Roman"/>
-                <w:color w:val="555555"/>
-                <w:sz w:val="24"/>
-                <w:szCs w:val="24"/>
-                <w:lang w:eastAsia="pt-BR"/>
-              </w:rPr>
-              <w:t>http://regys.com.br/homologacao-do-paf-ecf-parte-1/</w:t>
-            </w:r>
-            <w:bookmarkStart w:id="0" w:name="_GoBack"/>
-            <w:bookmarkEnd w:id="0"/>
+                <w:sz w:val="24"/>
+                <w:szCs w:val="24"/>
+                <w:lang w:eastAsia="pt-BR"/>
+              </w:rPr>
+              <w:t>O DAV é um documento auxiliar que como o próprio nome já diz é utilizado para as operações que necessitam da impressão de um relatório de modo a auxiliar o processo de venda, sendo utilizado para impressão de orçamentos e pedidos, ou seja, situações em que o cliente ainda não tem como certa a compra da mercadoria ou situações onde se faz necessário a impressão de um relatório para que o cliente retire a mercadoria em outro lugar. Fonte: http://regys.com.br/homologacao-do-paf-ecf-parte-1/</w:t>
+            </w:r>
           </w:p>
         </w:tc>
       </w:tr>
       <w:tr>
         <w:tc>
           <w:tcPr>
-            <w:tcW w:w="2808" w:type="dxa"/>
+            <w:tcW w:w="1271" w:type="dxa"/>
             <w:shd w:val="clear" w:color="auto" w:fill="auto"/>
           </w:tcPr>
           <w:p>
             <w:pPr>
               <w:jc w:val="center"/>
               <w:rPr>
-                <w:b/>
-              </w:rPr>
-            </w:pPr>
-            <w:r>
-              <w:rPr>
-                <w:b/>
+                <w:rFonts w:ascii="Times New Roman" w:hAnsi="Times New Roman" w:cs="Times New Roman"/>
+                <w:sz w:val="24"/>
+                <w:szCs w:val="24"/>
+              </w:rPr>
+            </w:pPr>
+            <w:r>
+              <w:rPr>
+                <w:rFonts w:ascii="Times New Roman" w:hAnsi="Times New Roman" w:cs="Times New Roman"/>
+                <w:sz w:val="24"/>
+                <w:szCs w:val="24"/>
               </w:rPr>
               <w:t>PV</w:t>
             </w:r>
@@ -363,7 +360,7 @@
         </w:tc>
         <w:tc>
           <w:tcPr>
-            <w:tcW w:w="6826" w:type="dxa"/>
+            <w:tcW w:w="8535" w:type="dxa"/>
             <w:shd w:val="clear" w:color="auto" w:fill="auto"/>
           </w:tcPr>
           <w:p>
@@ -374,72 +371,1203 @@
               <w:outlineLvl w:val="1"/>
               <w:rPr>
                 <w:rFonts w:ascii="Times New Roman" w:eastAsia="Times New Roman" w:hAnsi="Times New Roman" w:cs="Times New Roman"/>
-                <w:color w:val="555555"/>
-                <w:sz w:val="24"/>
-                <w:szCs w:val="24"/>
-                <w:lang w:eastAsia="pt-BR"/>
-              </w:rPr>
-            </w:pPr>
-            <w:r>
-              <w:rPr>
-                <w:rFonts w:ascii="Noto Sans" w:hAnsi="Noto Sans"/>
-                <w:color w:val="555555"/>
+                <w:sz w:val="24"/>
+                <w:szCs w:val="24"/>
+                <w:lang w:eastAsia="pt-BR"/>
+              </w:rPr>
+            </w:pPr>
+            <w:r>
+              <w:rPr>
+                <w:rFonts w:ascii="Times New Roman" w:hAnsi="Times New Roman" w:cs="Times New Roman"/>
+                <w:sz w:val="24"/>
+                <w:szCs w:val="24"/>
               </w:rPr>
               <w:t xml:space="preserve">A pré-venda é uma rotina para auxiliar a venda em estabelecimentos que possuem somente um emissor de cupom </w:t>
             </w:r>
             <w:proofErr w:type="gramStart"/>
             <w:r>
               <w:rPr>
-                <w:rFonts w:ascii="Noto Sans" w:hAnsi="Noto Sans"/>
-                <w:color w:val="555555"/>
+                <w:rFonts w:ascii="Times New Roman" w:hAnsi="Times New Roman" w:cs="Times New Roman"/>
+                <w:sz w:val="24"/>
+                <w:szCs w:val="24"/>
               </w:rPr>
               <w:t>fiscal</w:t>
             </w:r>
             <w:proofErr w:type="gramEnd"/>
             <w:r>
               <w:rPr>
-                <w:rFonts w:ascii="Noto Sans" w:hAnsi="Noto Sans"/>
-                <w:color w:val="555555"/>
-              </w:rPr>
-              <w:t xml:space="preserve"> mas com vários pontos de atendimento, um bom exemplo seria uma loja de calçados ou confecções em geral, onde o vendedor atende ao cliente, nesse momento ele registra os itens que o cliente vai comprar, as condições de pagamento e tudo o mais, então o cliente se dirige ao caixa e efetua o pagamento e consequente emissão do cupom fiscal.</w:t>
-            </w:r>
-            <w:r>
-              <w:rPr>
-                <w:rFonts w:ascii="Noto Sans" w:hAnsi="Noto Sans"/>
-                <w:color w:val="555555"/>
+                <w:rFonts w:ascii="Times New Roman" w:hAnsi="Times New Roman" w:cs="Times New Roman"/>
+                <w:sz w:val="24"/>
+                <w:szCs w:val="24"/>
+              </w:rPr>
+              <w:t xml:space="preserve"> mas com vários pontos de atendimento, um bom exemplo seria uma loja de calçados ou confecções em geral, onde o vendedor atende ao cliente, nesse momento ele registra os itens que o cliente vai comprar, as condições de pagamento e tudo o mais, então o cliente se dirige ao caixa e efetua o pagamento e consequente emissão do cupom fiscal. </w:t>
+            </w:r>
+            <w:r>
+              <w:rPr>
+                <w:rFonts w:ascii="Times New Roman" w:eastAsia="Times New Roman" w:hAnsi="Times New Roman" w:cs="Times New Roman"/>
+                <w:sz w:val="24"/>
+                <w:szCs w:val="24"/>
+                <w:lang w:eastAsia="pt-BR"/>
+              </w:rPr>
+              <w:t xml:space="preserve"> Fonte: http://regys.com.br/homologacao-do-paf-ecf-parte-1/</w:t>
+            </w:r>
+          </w:p>
+        </w:tc>
+      </w:tr>
+      <w:tr>
+        <w:tc>
+          <w:tcPr>
+            <w:tcW w:w="1271" w:type="dxa"/>
+            <w:shd w:val="clear" w:color="auto" w:fill="auto"/>
+          </w:tcPr>
+          <w:p>
+            <w:pPr>
+              <w:jc w:val="center"/>
+              <w:rPr>
+                <w:rFonts w:ascii="Times New Roman" w:hAnsi="Times New Roman" w:cs="Times New Roman"/>
+                <w:sz w:val="24"/>
+                <w:szCs w:val="24"/>
+              </w:rPr>
+            </w:pPr>
+            <w:r>
+              <w:rPr>
+                <w:rFonts w:ascii="Times New Roman" w:hAnsi="Times New Roman" w:cs="Times New Roman"/>
+                <w:sz w:val="24"/>
+                <w:szCs w:val="24"/>
+                <w:shd w:val="clear" w:color="auto" w:fill="FFFFFF"/>
+              </w:rPr>
+              <w:t>CNAE</w:t>
+            </w:r>
+          </w:p>
+        </w:tc>
+        <w:tc>
+          <w:tcPr>
+            <w:tcW w:w="8535" w:type="dxa"/>
+            <w:shd w:val="clear" w:color="auto" w:fill="auto"/>
+          </w:tcPr>
+          <w:p>
+            <w:pPr>
+              <w:spacing w:after="225" w:line="240" w:lineRule="auto"/>
+              <w:jc w:val="both"/>
+              <w:textAlignment w:val="baseline"/>
+              <w:outlineLvl w:val="1"/>
+              <w:rPr>
+                <w:rFonts w:ascii="Times New Roman" w:hAnsi="Times New Roman" w:cs="Times New Roman"/>
+                <w:sz w:val="24"/>
+                <w:szCs w:val="24"/>
+              </w:rPr>
+            </w:pPr>
+            <w:r>
+              <w:rPr>
+                <w:rFonts w:ascii="Times New Roman" w:hAnsi="Times New Roman" w:cs="Times New Roman"/>
+                <w:sz w:val="24"/>
+                <w:szCs w:val="24"/>
+                <w:shd w:val="clear" w:color="auto" w:fill="FFFFFF"/>
+              </w:rPr>
+              <w:t xml:space="preserve">Classificação Nacional de Atividades Econômicas: é o instrumento de padronização nacional dos códigos de atividade econômica e dos critérios de enquadramento utilizados pelos diversos órgãos da Administração Tributária do país. </w:t>
+            </w:r>
+            <w:proofErr w:type="spellStart"/>
+            <w:r>
+              <w:rPr>
+                <w:rFonts w:ascii="Times New Roman" w:hAnsi="Times New Roman" w:cs="Times New Roman"/>
+                <w:sz w:val="24"/>
+                <w:szCs w:val="24"/>
+                <w:shd w:val="clear" w:color="auto" w:fill="FFFFFF"/>
+              </w:rPr>
+              <w:t>Fote</w:t>
+            </w:r>
+            <w:proofErr w:type="spellEnd"/>
+            <w:r>
+              <w:rPr>
+                <w:rFonts w:ascii="Times New Roman" w:hAnsi="Times New Roman" w:cs="Times New Roman"/>
+                <w:sz w:val="24"/>
+                <w:szCs w:val="24"/>
+                <w:shd w:val="clear" w:color="auto" w:fill="FFFFFF"/>
+              </w:rPr>
+              <w:t>: http://www.receita.fazenda.gov.br/PessoaJuridica/CNAEFiscal/txtcnae.htm</w:t>
+            </w:r>
+          </w:p>
+        </w:tc>
+      </w:tr>
+      <w:tr>
+        <w:tc>
+          <w:tcPr>
+            <w:tcW w:w="1271" w:type="dxa"/>
+            <w:shd w:val="clear" w:color="auto" w:fill="auto"/>
+          </w:tcPr>
+          <w:p>
+            <w:pPr>
+              <w:jc w:val="center"/>
+              <w:rPr>
+                <w:rFonts w:ascii="Times New Roman" w:hAnsi="Times New Roman" w:cs="Times New Roman"/>
+                <w:sz w:val="24"/>
+                <w:szCs w:val="24"/>
+                <w:shd w:val="clear" w:color="auto" w:fill="FFFFFF"/>
+              </w:rPr>
+            </w:pPr>
+            <w:hyperlink r:id="rId6" w:history="1">
+              <w:r>
+                <w:rPr>
+                  <w:rStyle w:val="Hyperlink"/>
+                  <w:rFonts w:ascii="Times New Roman" w:hAnsi="Times New Roman" w:cs="Times New Roman"/>
+                  <w:color w:val="auto"/>
+                  <w:sz w:val="24"/>
+                  <w:szCs w:val="24"/>
+                  <w:u w:val="none"/>
+                  <w:bdr w:val="none" w:sz="0" w:space="0" w:color="auto" w:frame="1"/>
+                </w:rPr>
+                <w:t>TEF</w:t>
+              </w:r>
+            </w:hyperlink>
+          </w:p>
+        </w:tc>
+        <w:tc>
+          <w:tcPr>
+            <w:tcW w:w="8535" w:type="dxa"/>
+            <w:shd w:val="clear" w:color="auto" w:fill="auto"/>
+          </w:tcPr>
+          <w:p>
+            <w:pPr>
+              <w:pStyle w:val="NormalWeb"/>
+              <w:shd w:val="clear" w:color="auto" w:fill="FFFFFF"/>
+              <w:spacing w:before="0" w:beforeAutospacing="0" w:after="0" w:afterAutospacing="0" w:line="293" w:lineRule="atLeast"/>
+              <w:jc w:val="both"/>
+              <w:textAlignment w:val="baseline"/>
+            </w:pPr>
+            <w:r>
+              <w:t>Tra</w:t>
+            </w:r>
+            <w:r>
+              <w:t xml:space="preserve">nsferência Eletrônica de Fundos: </w:t>
+            </w:r>
+            <w:r>
+              <w:t xml:space="preserve">é um sistema que permite essas transações financeiras de forma eletrônica. Essa aplicação realiza a comunicação </w:t>
+            </w:r>
+            <w:proofErr w:type="gramStart"/>
+            <w:r>
+              <w:t>entre  o</w:t>
+            </w:r>
+            <w:proofErr w:type="gramEnd"/>
+            <w:r>
+              <w:t xml:space="preserve"> estabelecimento comercial e as administradoras de cartão, o que torna possível as vendas com cartões de crédito, débito e outras diversas formas eletrônicas de pagamento.</w:t>
+            </w:r>
+            <w:r>
+              <w:t xml:space="preserve"> Fonte: http://getcard.com.br/blog/o-que-e-e-como-funciona-o-sistema-tef/</w:t>
+            </w:r>
+          </w:p>
+        </w:tc>
+      </w:tr>
+      <w:tr>
+        <w:tc>
+          <w:tcPr>
+            <w:tcW w:w="1271" w:type="dxa"/>
+            <w:shd w:val="clear" w:color="auto" w:fill="auto"/>
+          </w:tcPr>
+          <w:p>
+            <w:pPr>
+              <w:jc w:val="center"/>
+              <w:rPr>
+                <w:rFonts w:ascii="Times New Roman" w:hAnsi="Times New Roman" w:cs="Times New Roman"/>
+                <w:sz w:val="24"/>
+                <w:szCs w:val="24"/>
+              </w:rPr>
+            </w:pPr>
+            <w:r>
+              <w:rPr>
+                <w:rFonts w:ascii="Times New Roman" w:hAnsi="Times New Roman" w:cs="Times New Roman"/>
+                <w:sz w:val="24"/>
+                <w:szCs w:val="24"/>
+              </w:rPr>
+              <w:t>ISS</w:t>
+            </w:r>
+          </w:p>
+        </w:tc>
+        <w:tc>
+          <w:tcPr>
+            <w:tcW w:w="8535" w:type="dxa"/>
+            <w:shd w:val="clear" w:color="auto" w:fill="auto"/>
+          </w:tcPr>
+          <w:p>
+            <w:pPr>
+              <w:pStyle w:val="NormalWeb"/>
+              <w:shd w:val="clear" w:color="auto" w:fill="FFFFFF"/>
+              <w:spacing w:before="0" w:beforeAutospacing="0" w:after="0" w:afterAutospacing="0" w:line="293" w:lineRule="atLeast"/>
+              <w:jc w:val="both"/>
+              <w:textAlignment w:val="baseline"/>
+            </w:pPr>
+            <w:r>
+              <w:t>Imposto Sobre o Serviço</w:t>
+            </w:r>
+          </w:p>
+        </w:tc>
+      </w:tr>
+      <w:tr>
+        <w:tc>
+          <w:tcPr>
+            <w:tcW w:w="1271" w:type="dxa"/>
+            <w:shd w:val="clear" w:color="auto" w:fill="auto"/>
+          </w:tcPr>
+          <w:p>
+            <w:pPr>
+              <w:jc w:val="center"/>
+              <w:rPr>
+                <w:rFonts w:ascii="Times New Roman" w:hAnsi="Times New Roman" w:cs="Times New Roman"/>
+                <w:sz w:val="24"/>
+                <w:szCs w:val="24"/>
+              </w:rPr>
+            </w:pPr>
+            <w:r>
+              <w:rPr>
+                <w:rFonts w:ascii="Times New Roman" w:hAnsi="Times New Roman" w:cs="Times New Roman"/>
+                <w:sz w:val="24"/>
+                <w:szCs w:val="24"/>
+              </w:rPr>
+              <w:t>ECF</w:t>
+            </w:r>
+          </w:p>
+        </w:tc>
+        <w:tc>
+          <w:tcPr>
+            <w:tcW w:w="8535" w:type="dxa"/>
+            <w:shd w:val="clear" w:color="auto" w:fill="auto"/>
+          </w:tcPr>
+          <w:p>
+            <w:pPr>
+              <w:spacing w:before="100" w:beforeAutospacing="1" w:after="100" w:afterAutospacing="1" w:line="240" w:lineRule="auto"/>
+              <w:jc w:val="both"/>
+              <w:rPr>
+                <w:rFonts w:ascii="Times New Roman" w:eastAsia="Times New Roman" w:hAnsi="Times New Roman" w:cs="Times New Roman"/>
+                <w:sz w:val="24"/>
+                <w:szCs w:val="24"/>
+                <w:lang w:eastAsia="pt-BR"/>
+              </w:rPr>
+            </w:pPr>
+            <w:r>
+              <w:rPr>
+                <w:rFonts w:ascii="Times New Roman" w:eastAsia="Times New Roman" w:hAnsi="Times New Roman" w:cs="Times New Roman"/>
+                <w:sz w:val="24"/>
+                <w:szCs w:val="24"/>
+                <w:lang w:eastAsia="pt-BR"/>
+              </w:rPr>
+              <w:t>Emissor de Cupom Fiscal.</w:t>
+            </w:r>
+            <w:r>
+              <w:rPr>
+                <w:rFonts w:ascii="Times New Roman" w:eastAsia="Times New Roman" w:hAnsi="Times New Roman" w:cs="Times New Roman"/>
+                <w:sz w:val="24"/>
+                <w:szCs w:val="24"/>
+                <w:lang w:eastAsia="pt-BR"/>
+              </w:rPr>
+              <w:t xml:space="preserve">  </w:t>
+            </w:r>
+            <w:r>
+              <w:rPr>
+                <w:rFonts w:ascii="Times New Roman" w:eastAsia="Times New Roman" w:hAnsi="Times New Roman" w:cs="Times New Roman"/>
+                <w:sz w:val="24"/>
+                <w:szCs w:val="24"/>
+                <w:lang w:eastAsia="pt-BR"/>
+              </w:rPr>
+              <w:t xml:space="preserve">Trata-se de um equipamento automatizado que emite cupons e outros documentos fiscais, registrando os dados relativos à quantidade, descrição e valor das mercadorias ou serviços prestados, acumulando-os em totalizadores e contadores específicos, gerando relatórios consolidados e calculando o imposto devido </w:t>
+            </w:r>
+            <w:r>
+              <w:rPr>
+                <w:rFonts w:ascii="Times New Roman" w:eastAsia="Times New Roman" w:hAnsi="Times New Roman" w:cs="Times New Roman"/>
+                <w:sz w:val="24"/>
+                <w:szCs w:val="24"/>
+                <w:lang w:eastAsia="pt-BR"/>
+              </w:rPr>
+              <w:lastRenderedPageBreak/>
+              <w:t>na comercialização de cada produto. Os relatórios consolidados, além de conterem dados fiscais, podem auxiliar na gestão comercial.</w:t>
+            </w:r>
+          </w:p>
+          <w:p>
+            <w:pPr>
+              <w:spacing w:before="100" w:beforeAutospacing="1" w:after="100" w:afterAutospacing="1" w:line="240" w:lineRule="auto"/>
+              <w:jc w:val="both"/>
+              <w:rPr>
+                <w:rFonts w:ascii="Times New Roman" w:eastAsia="Times New Roman" w:hAnsi="Times New Roman" w:cs="Times New Roman"/>
+                <w:sz w:val="24"/>
+                <w:szCs w:val="24"/>
+                <w:lang w:eastAsia="pt-BR"/>
+              </w:rPr>
+            </w:pPr>
+            <w:r>
+              <w:rPr>
+                <w:rFonts w:ascii="Times New Roman" w:eastAsia="Times New Roman" w:hAnsi="Times New Roman" w:cs="Times New Roman"/>
+                <w:sz w:val="24"/>
+                <w:szCs w:val="24"/>
+                <w:lang w:eastAsia="pt-BR"/>
+              </w:rPr>
+              <w:t>No aspecto físico, o ECF se assemelha a uma impressora comum, mas contém memória extra e programa específico capaz de registrar e acumular vendas.</w:t>
+            </w:r>
+            <w:r>
+              <w:rPr>
+                <w:rFonts w:ascii="Times New Roman" w:eastAsia="Times New Roman" w:hAnsi="Times New Roman" w:cs="Times New Roman"/>
+                <w:sz w:val="24"/>
+                <w:szCs w:val="24"/>
+                <w:lang w:eastAsia="pt-BR"/>
+              </w:rPr>
+              <w:t xml:space="preserve"> Fonte: http://www.pfe.fazenda.sp.gov.br/guia_procedimentos_ecf_01.shtm</w:t>
+            </w:r>
+          </w:p>
+          <w:p>
+            <w:pPr>
+              <w:pStyle w:val="NormalWeb"/>
+              <w:shd w:val="clear" w:color="auto" w:fill="FFFFFF"/>
+              <w:spacing w:before="0" w:beforeAutospacing="0" w:after="0" w:afterAutospacing="0" w:line="293" w:lineRule="atLeast"/>
+              <w:jc w:val="both"/>
+              <w:textAlignment w:val="baseline"/>
+            </w:pPr>
+          </w:p>
+        </w:tc>
+      </w:tr>
+      <w:tr>
+        <w:tc>
+          <w:tcPr>
+            <w:tcW w:w="1271" w:type="dxa"/>
+            <w:shd w:val="clear" w:color="auto" w:fill="auto"/>
+          </w:tcPr>
+          <w:p>
+            <w:pPr>
+              <w:jc w:val="center"/>
+              <w:rPr>
+                <w:rFonts w:ascii="Times New Roman" w:hAnsi="Times New Roman" w:cs="Times New Roman"/>
+                <w:sz w:val="24"/>
+                <w:szCs w:val="24"/>
+              </w:rPr>
+            </w:pPr>
+            <w:r>
+              <w:rPr>
+                <w:rFonts w:ascii="Times New Roman" w:eastAsia="Times New Roman" w:hAnsi="Times New Roman" w:cs="Times New Roman"/>
+                <w:sz w:val="24"/>
+                <w:szCs w:val="24"/>
+                <w:lang w:eastAsia="pt-BR"/>
+              </w:rPr>
+              <w:lastRenderedPageBreak/>
+              <w:t>CFOP</w:t>
+            </w:r>
+          </w:p>
+        </w:tc>
+        <w:tc>
+          <w:tcPr>
+            <w:tcW w:w="8535" w:type="dxa"/>
+            <w:shd w:val="clear" w:color="auto" w:fill="auto"/>
+          </w:tcPr>
+          <w:p>
+            <w:pPr>
+              <w:shd w:val="clear" w:color="auto" w:fill="FFFFFF"/>
+              <w:spacing w:after="150" w:line="300" w:lineRule="atLeast"/>
+              <w:jc w:val="both"/>
+              <w:rPr>
+                <w:rFonts w:ascii="Times New Roman" w:eastAsia="Times New Roman" w:hAnsi="Times New Roman" w:cs="Times New Roman"/>
+                <w:sz w:val="24"/>
+                <w:szCs w:val="24"/>
+                <w:lang w:eastAsia="pt-BR"/>
+              </w:rPr>
+            </w:pPr>
+            <w:r>
+              <w:rPr>
+                <w:rFonts w:ascii="Times New Roman" w:eastAsia="Times New Roman" w:hAnsi="Times New Roman" w:cs="Times New Roman"/>
+                <w:sz w:val="24"/>
+                <w:szCs w:val="24"/>
+                <w:lang w:eastAsia="pt-BR"/>
+              </w:rPr>
+              <w:t>Código Fiscal de Operações e Prestações, das entradas e saídas de mercadorias, intermunicipal e interestadual. Trata-se de um código numérico que identifica a natureza de circulação da mercadoria ou a prestação de serviço de transportes.</w:t>
+            </w:r>
+          </w:p>
+          <w:p>
+            <w:pPr>
+              <w:shd w:val="clear" w:color="auto" w:fill="FFFFFF"/>
+              <w:spacing w:after="150" w:line="300" w:lineRule="atLeast"/>
+              <w:jc w:val="both"/>
+              <w:rPr>
+                <w:rFonts w:ascii="Times New Roman" w:eastAsia="Times New Roman" w:hAnsi="Times New Roman" w:cs="Times New Roman"/>
+                <w:sz w:val="24"/>
+                <w:szCs w:val="24"/>
+                <w:lang w:eastAsia="pt-BR"/>
+              </w:rPr>
+            </w:pPr>
+            <w:r>
+              <w:rPr>
+                <w:rFonts w:ascii="Times New Roman" w:eastAsia="Times New Roman" w:hAnsi="Times New Roman" w:cs="Times New Roman"/>
+                <w:sz w:val="24"/>
+                <w:szCs w:val="24"/>
+                <w:lang w:eastAsia="pt-BR"/>
+              </w:rPr>
+              <w:t>É através do CFOP que é definido se a operação fiscal terá ou não que recolher impostos.</w:t>
+            </w:r>
+            <w:r>
+              <w:rPr>
+                <w:rFonts w:ascii="Times New Roman" w:eastAsia="Times New Roman" w:hAnsi="Times New Roman" w:cs="Times New Roman"/>
+                <w:sz w:val="24"/>
+                <w:szCs w:val="24"/>
+                <w:lang w:eastAsia="pt-BR"/>
+              </w:rPr>
+              <w:t xml:space="preserve"> Fonte: https://portogente.com.br/portopedia/o-que-e-cfop-78728</w:t>
+            </w:r>
+          </w:p>
+          <w:p>
+            <w:pPr>
+              <w:spacing w:before="100" w:beforeAutospacing="1" w:after="100" w:afterAutospacing="1" w:line="240" w:lineRule="auto"/>
+              <w:jc w:val="both"/>
+              <w:rPr>
+                <w:rFonts w:ascii="Times New Roman" w:eastAsia="Times New Roman" w:hAnsi="Times New Roman" w:cs="Times New Roman"/>
+                <w:sz w:val="24"/>
+                <w:szCs w:val="24"/>
+                <w:lang w:eastAsia="pt-BR"/>
+              </w:rPr>
+            </w:pPr>
+          </w:p>
+        </w:tc>
+      </w:tr>
+      <w:tr>
+        <w:tc>
+          <w:tcPr>
+            <w:tcW w:w="1271" w:type="dxa"/>
+            <w:shd w:val="clear" w:color="auto" w:fill="auto"/>
+          </w:tcPr>
+          <w:p>
+            <w:pPr>
+              <w:jc w:val="center"/>
+              <w:rPr>
+                <w:rFonts w:ascii="Times New Roman" w:eastAsia="Times New Roman" w:hAnsi="Times New Roman" w:cs="Times New Roman"/>
+                <w:sz w:val="24"/>
+                <w:szCs w:val="24"/>
+                <w:lang w:eastAsia="pt-BR"/>
+              </w:rPr>
+            </w:pPr>
+            <w:r>
+              <w:rPr>
+                <w:rFonts w:ascii="Times New Roman" w:eastAsia="Times New Roman" w:hAnsi="Times New Roman" w:cs="Times New Roman"/>
+                <w:sz w:val="24"/>
+                <w:szCs w:val="24"/>
+                <w:lang w:eastAsia="pt-BR"/>
+              </w:rPr>
+              <w:t>DANFE</w:t>
+            </w:r>
+          </w:p>
+        </w:tc>
+        <w:tc>
+          <w:tcPr>
+            <w:tcW w:w="8535" w:type="dxa"/>
+            <w:shd w:val="clear" w:color="auto" w:fill="auto"/>
+          </w:tcPr>
+          <w:p>
+            <w:pPr>
+              <w:shd w:val="clear" w:color="auto" w:fill="FFFFFF"/>
+              <w:spacing w:after="150" w:line="300" w:lineRule="atLeast"/>
+              <w:jc w:val="both"/>
+              <w:rPr>
+                <w:rFonts w:ascii="Times New Roman" w:eastAsia="Times New Roman" w:hAnsi="Times New Roman" w:cs="Times New Roman"/>
+                <w:sz w:val="24"/>
+                <w:szCs w:val="24"/>
+                <w:lang w:eastAsia="pt-BR"/>
+              </w:rPr>
+            </w:pPr>
+            <w:r>
+              <w:rPr>
+                <w:rFonts w:ascii="Times New Roman" w:hAnsi="Times New Roman" w:cs="Times New Roman"/>
+                <w:sz w:val="24"/>
+                <w:szCs w:val="24"/>
+                <w:shd w:val="clear" w:color="auto" w:fill="FFFFFF"/>
+              </w:rPr>
+              <w:t>Documento Auxiliar da</w:t>
+            </w:r>
+            <w:r>
+              <w:rPr>
+                <w:rStyle w:val="apple-converted-space"/>
+                <w:rFonts w:ascii="Times New Roman" w:hAnsi="Times New Roman" w:cs="Times New Roman"/>
+                <w:sz w:val="24"/>
+                <w:szCs w:val="24"/>
+                <w:shd w:val="clear" w:color="auto" w:fill="FFFFFF"/>
+              </w:rPr>
+              <w:t> </w:t>
+            </w:r>
+            <w:hyperlink r:id="rId7" w:tooltip="Nota Fiscal Eletrônica" w:history="1">
+              <w:r>
+                <w:rPr>
+                  <w:rStyle w:val="Hyperlink"/>
+                  <w:rFonts w:ascii="Times New Roman" w:hAnsi="Times New Roman" w:cs="Times New Roman"/>
+                  <w:color w:val="auto"/>
+                  <w:sz w:val="24"/>
+                  <w:szCs w:val="24"/>
+                  <w:u w:val="none"/>
+                  <w:shd w:val="clear" w:color="auto" w:fill="FFFFFF"/>
+                </w:rPr>
+                <w:t>Nota Fiscal Eletrônica</w:t>
+              </w:r>
+            </w:hyperlink>
+            <w:r>
+              <w:rPr>
+                <w:rFonts w:ascii="Times New Roman" w:hAnsi="Times New Roman" w:cs="Times New Roman"/>
+                <w:sz w:val="24"/>
+                <w:szCs w:val="24"/>
+                <w:shd w:val="clear" w:color="auto" w:fill="FFFFFF"/>
               </w:rPr>
               <w:t xml:space="preserve"> </w:t>
             </w:r>
             <w:r>
               <w:rPr>
-                <w:rFonts w:ascii="Times New Roman" w:eastAsia="Times New Roman" w:hAnsi="Times New Roman" w:cs="Times New Roman"/>
-                <w:color w:val="555555"/>
-                <w:sz w:val="24"/>
-                <w:szCs w:val="24"/>
-                <w:lang w:eastAsia="pt-BR"/>
-              </w:rPr>
-              <w:t xml:space="preserve"> </w:t>
-            </w:r>
-            <w:r>
-              <w:rPr>
-                <w:rFonts w:ascii="Times New Roman" w:eastAsia="Times New Roman" w:hAnsi="Times New Roman" w:cs="Times New Roman"/>
-                <w:color w:val="555555"/>
-                <w:sz w:val="24"/>
-                <w:szCs w:val="24"/>
-                <w:lang w:eastAsia="pt-BR"/>
-              </w:rPr>
-              <w:t xml:space="preserve">Fonte: </w:t>
-            </w:r>
-            <w:r>
-              <w:rPr>
-                <w:rFonts w:ascii="Times New Roman" w:eastAsia="Times New Roman" w:hAnsi="Times New Roman" w:cs="Times New Roman"/>
-                <w:color w:val="555555"/>
-                <w:sz w:val="24"/>
-                <w:szCs w:val="24"/>
-                <w:lang w:eastAsia="pt-BR"/>
-              </w:rPr>
-              <w:t>http://regys.com.br/homologacao-do-paf-ecf-parte-1/</w:t>
-            </w:r>
+                <w:rFonts w:ascii="Times New Roman" w:hAnsi="Times New Roman" w:cs="Times New Roman"/>
+                <w:sz w:val="24"/>
+                <w:szCs w:val="24"/>
+                <w:shd w:val="clear" w:color="auto" w:fill="FFFFFF"/>
+              </w:rPr>
+              <w:t xml:space="preserve">é utilizado para acompanhar o trânsito da mercadoria. É uma representação gráfica simplificada da Nota Fiscal Eletrônica, em papel comum e em via única. Conterá impressa, em destaque, a chave de acesso para consulta da NF-e na Internet, e um código de barras </w:t>
+            </w:r>
+            <w:proofErr w:type="spellStart"/>
+            <w:r>
+              <w:rPr>
+                <w:rFonts w:ascii="Times New Roman" w:hAnsi="Times New Roman" w:cs="Times New Roman"/>
+                <w:sz w:val="24"/>
+                <w:szCs w:val="24"/>
+                <w:shd w:val="clear" w:color="auto" w:fill="FFFFFF"/>
+              </w:rPr>
+              <w:t>bi-dimensional</w:t>
+            </w:r>
+            <w:proofErr w:type="spellEnd"/>
+            <w:r>
+              <w:rPr>
+                <w:rFonts w:ascii="Times New Roman" w:hAnsi="Times New Roman" w:cs="Times New Roman"/>
+                <w:sz w:val="24"/>
+                <w:szCs w:val="24"/>
+                <w:shd w:val="clear" w:color="auto" w:fill="FFFFFF"/>
+              </w:rPr>
+              <w:t xml:space="preserve"> que facilitará a captura e a confirmação de informações da NF-e pelas unidades fiscais.</w:t>
+            </w:r>
+            <w:r>
+              <w:rPr>
+                <w:rFonts w:ascii="Times New Roman" w:hAnsi="Times New Roman" w:cs="Times New Roman"/>
+                <w:sz w:val="24"/>
+                <w:szCs w:val="24"/>
+                <w:shd w:val="clear" w:color="auto" w:fill="FFFFFF"/>
+              </w:rPr>
+              <w:t xml:space="preserve"> Fonte: http://pt.wikipedia.org/wiki/Documento_Auxiliar_da_Nota_Fiscal_Eletr%C3%B4nica</w:t>
+            </w:r>
+          </w:p>
+        </w:tc>
+      </w:tr>
+      <w:tr>
+        <w:tc>
+          <w:tcPr>
+            <w:tcW w:w="1271" w:type="dxa"/>
+            <w:shd w:val="clear" w:color="auto" w:fill="auto"/>
+          </w:tcPr>
+          <w:p>
+            <w:pPr>
+              <w:jc w:val="center"/>
+              <w:rPr>
+                <w:rFonts w:ascii="Times New Roman" w:eastAsia="Times New Roman" w:hAnsi="Times New Roman" w:cs="Times New Roman"/>
+                <w:sz w:val="24"/>
+                <w:szCs w:val="24"/>
+                <w:lang w:eastAsia="pt-BR"/>
+              </w:rPr>
+            </w:pPr>
+            <w:r>
+              <w:rPr>
+                <w:rFonts w:ascii="Times New Roman" w:hAnsi="Times New Roman" w:cs="Times New Roman"/>
+                <w:sz w:val="24"/>
+                <w:szCs w:val="24"/>
+              </w:rPr>
+              <w:t>ICMS</w:t>
+            </w:r>
+          </w:p>
+        </w:tc>
+        <w:tc>
+          <w:tcPr>
+            <w:tcW w:w="8535" w:type="dxa"/>
+            <w:shd w:val="clear" w:color="auto" w:fill="auto"/>
+          </w:tcPr>
+          <w:p>
+            <w:pPr>
+              <w:shd w:val="clear" w:color="auto" w:fill="FFFFFF"/>
+              <w:spacing w:after="150" w:line="300" w:lineRule="atLeast"/>
+              <w:jc w:val="both"/>
+              <w:rPr>
+                <w:rFonts w:ascii="Times New Roman" w:hAnsi="Times New Roman" w:cs="Times New Roman"/>
+                <w:sz w:val="24"/>
+                <w:szCs w:val="24"/>
+                <w:shd w:val="clear" w:color="auto" w:fill="FFFFFF"/>
+              </w:rPr>
+            </w:pPr>
+            <w:r>
+              <w:rPr>
+                <w:rFonts w:ascii="Times New Roman" w:hAnsi="Times New Roman" w:cs="Times New Roman"/>
+                <w:sz w:val="24"/>
+                <w:szCs w:val="24"/>
+              </w:rPr>
+              <w:t>Imposto sobre Operações relativas à Circulação de Mercadorias e sobre Prestações de Serviços de Transporte Interestadual e Intermunicipal e de Comunicação. É um imposto que cada um dos Estados e o Distrito Federal podem instituir, como determina a Constituição Federal de 1988.</w:t>
+            </w:r>
+            <w:r>
+              <w:rPr>
+                <w:rFonts w:ascii="Times New Roman" w:hAnsi="Times New Roman" w:cs="Times New Roman"/>
+                <w:sz w:val="24"/>
+                <w:szCs w:val="24"/>
+              </w:rPr>
+              <w:t xml:space="preserve"> Fonte: http://www.fazenda.sp.gov.br/oquee/oq_icms.shtm</w:t>
+            </w:r>
+          </w:p>
+        </w:tc>
+      </w:tr>
+      <w:tr>
+        <w:tc>
+          <w:tcPr>
+            <w:tcW w:w="1271" w:type="dxa"/>
+            <w:shd w:val="clear" w:color="auto" w:fill="auto"/>
+          </w:tcPr>
+          <w:p>
+            <w:pPr>
+              <w:jc w:val="center"/>
+              <w:rPr>
+                <w:rFonts w:ascii="Times New Roman" w:hAnsi="Times New Roman" w:cs="Times New Roman"/>
+                <w:sz w:val="24"/>
+                <w:szCs w:val="24"/>
+              </w:rPr>
+            </w:pPr>
+            <w:r>
+              <w:rPr>
+                <w:rFonts w:ascii="Times New Roman" w:hAnsi="Times New Roman" w:cs="Times New Roman"/>
+                <w:sz w:val="24"/>
+                <w:szCs w:val="24"/>
+              </w:rPr>
+              <w:t>SPED</w:t>
+            </w:r>
+          </w:p>
+        </w:tc>
+        <w:tc>
+          <w:tcPr>
+            <w:tcW w:w="8535" w:type="dxa"/>
+            <w:shd w:val="clear" w:color="auto" w:fill="auto"/>
+          </w:tcPr>
+          <w:p>
+            <w:pPr>
+              <w:shd w:val="clear" w:color="auto" w:fill="FFFFFF"/>
+              <w:spacing w:after="150" w:line="300" w:lineRule="atLeast"/>
+              <w:jc w:val="both"/>
+              <w:rPr>
+                <w:rFonts w:ascii="Times New Roman" w:hAnsi="Times New Roman" w:cs="Times New Roman"/>
+                <w:sz w:val="24"/>
+                <w:szCs w:val="24"/>
+              </w:rPr>
+            </w:pPr>
+            <w:proofErr w:type="spellStart"/>
+            <w:r>
+              <w:rPr>
+                <w:rFonts w:ascii="Times New Roman" w:hAnsi="Times New Roman" w:cs="Times New Roman"/>
+                <w:sz w:val="24"/>
+                <w:szCs w:val="24"/>
+              </w:rPr>
+              <w:t>Sped</w:t>
+            </w:r>
+            <w:proofErr w:type="spellEnd"/>
+            <w:r>
+              <w:rPr>
+                <w:rFonts w:ascii="Times New Roman" w:hAnsi="Times New Roman" w:cs="Times New Roman"/>
+                <w:sz w:val="24"/>
+                <w:szCs w:val="24"/>
+              </w:rPr>
+              <w:t xml:space="preserve"> significa Sistema Público de Escrituração Digital. Trata-se de uma solução tecnológica que oficializa os arquivos digitais das escriturações fiscal e contábil dos sistemas empresariais dentro de um formato específico e padronizado.</w:t>
+            </w:r>
+            <w:r>
+              <w:rPr>
+                <w:rFonts w:ascii="Times New Roman" w:hAnsi="Times New Roman" w:cs="Times New Roman"/>
+                <w:sz w:val="24"/>
+                <w:szCs w:val="24"/>
+              </w:rPr>
+              <w:t xml:space="preserve"> Fonte: http://portalcfc.org.br/coordenadorias/camara_tecnica/projetos/sped/</w:t>
+            </w:r>
+          </w:p>
+        </w:tc>
+      </w:tr>
+      <w:tr>
+        <w:tc>
+          <w:tcPr>
+            <w:tcW w:w="1271" w:type="dxa"/>
+            <w:shd w:val="clear" w:color="auto" w:fill="auto"/>
+          </w:tcPr>
+          <w:p>
+            <w:pPr>
+              <w:jc w:val="center"/>
+              <w:rPr>
+                <w:rFonts w:ascii="Times New Roman" w:hAnsi="Times New Roman" w:cs="Times New Roman"/>
+                <w:sz w:val="24"/>
+                <w:szCs w:val="24"/>
+              </w:rPr>
+            </w:pPr>
+            <w:r>
+              <w:rPr>
+                <w:rFonts w:ascii="Times New Roman" w:hAnsi="Times New Roman" w:cs="Times New Roman"/>
+                <w:sz w:val="24"/>
+                <w:szCs w:val="24"/>
+              </w:rPr>
+              <w:t>IPI</w:t>
+            </w:r>
+          </w:p>
+        </w:tc>
+        <w:tc>
+          <w:tcPr>
+            <w:tcW w:w="8535" w:type="dxa"/>
+            <w:shd w:val="clear" w:color="auto" w:fill="auto"/>
+          </w:tcPr>
+          <w:p>
+            <w:pPr>
+              <w:shd w:val="clear" w:color="auto" w:fill="FFFFFF"/>
+              <w:spacing w:after="150" w:line="300" w:lineRule="atLeast"/>
+              <w:jc w:val="both"/>
+              <w:rPr>
+                <w:rFonts w:ascii="Times New Roman" w:hAnsi="Times New Roman" w:cs="Times New Roman"/>
+                <w:sz w:val="24"/>
+                <w:szCs w:val="24"/>
+              </w:rPr>
+            </w:pPr>
+            <w:r>
+              <w:rPr>
+                <w:rFonts w:ascii="Times New Roman" w:hAnsi="Times New Roman" w:cs="Times New Roman"/>
+                <w:sz w:val="24"/>
+                <w:szCs w:val="24"/>
+              </w:rPr>
+              <w:t>O Imposto sobre Produtos Industrializados (IPI) incide sobre produtos industrializados, nacionais e estrangeiros.</w:t>
+            </w:r>
+            <w:r>
+              <w:rPr>
+                <w:rFonts w:ascii="Times New Roman" w:hAnsi="Times New Roman" w:cs="Times New Roman"/>
+                <w:sz w:val="24"/>
+                <w:szCs w:val="24"/>
+              </w:rPr>
+              <w:t xml:space="preserve"> Fonte: http://www.portaltributario.com.br/guia/ipi.html</w:t>
+            </w:r>
+          </w:p>
+        </w:tc>
+      </w:tr>
+      <w:tr>
+        <w:tc>
+          <w:tcPr>
+            <w:tcW w:w="1271" w:type="dxa"/>
+            <w:shd w:val="clear" w:color="auto" w:fill="auto"/>
+          </w:tcPr>
+          <w:p>
+            <w:pPr>
+              <w:jc w:val="center"/>
+              <w:rPr>
+                <w:rFonts w:ascii="Times New Roman" w:hAnsi="Times New Roman" w:cs="Times New Roman"/>
+                <w:sz w:val="24"/>
+                <w:szCs w:val="24"/>
+              </w:rPr>
+            </w:pPr>
+            <w:r>
+              <w:rPr>
+                <w:rFonts w:ascii="Times New Roman" w:hAnsi="Times New Roman" w:cs="Times New Roman"/>
+                <w:sz w:val="24"/>
+                <w:szCs w:val="24"/>
+              </w:rPr>
+              <w:t>MFD</w:t>
+            </w:r>
+          </w:p>
+        </w:tc>
+        <w:tc>
+          <w:tcPr>
+            <w:tcW w:w="8535" w:type="dxa"/>
+            <w:shd w:val="clear" w:color="auto" w:fill="auto"/>
+          </w:tcPr>
+          <w:p>
+            <w:pPr>
+              <w:shd w:val="clear" w:color="auto" w:fill="FFFFFF"/>
+              <w:spacing w:after="150" w:line="300" w:lineRule="atLeast"/>
+              <w:jc w:val="both"/>
+              <w:rPr>
+                <w:rFonts w:ascii="Times New Roman" w:hAnsi="Times New Roman" w:cs="Times New Roman"/>
+                <w:sz w:val="24"/>
+                <w:szCs w:val="24"/>
+              </w:rPr>
+            </w:pPr>
+            <w:r>
+              <w:rPr>
+                <w:rFonts w:ascii="Times New Roman" w:hAnsi="Times New Roman" w:cs="Times New Roman"/>
+                <w:bCs/>
+                <w:sz w:val="24"/>
+                <w:szCs w:val="24"/>
+                <w:shd w:val="clear" w:color="auto" w:fill="FFFFFF"/>
+              </w:rPr>
+              <w:t>Memória Fita Detalhe</w:t>
+            </w:r>
+            <w:r>
+              <w:rPr>
+                <w:rFonts w:ascii="Times New Roman" w:hAnsi="Times New Roman" w:cs="Times New Roman"/>
+                <w:sz w:val="24"/>
+                <w:szCs w:val="24"/>
+                <w:shd w:val="clear" w:color="auto" w:fill="FFFFFF"/>
+              </w:rPr>
+              <w:t>, é uma tecnologia que armazena em</w:t>
+            </w:r>
+            <w:r>
+              <w:rPr>
+                <w:rStyle w:val="apple-converted-space"/>
+                <w:rFonts w:ascii="Times New Roman" w:hAnsi="Times New Roman" w:cs="Times New Roman"/>
+                <w:sz w:val="24"/>
+                <w:szCs w:val="24"/>
+                <w:shd w:val="clear" w:color="auto" w:fill="FFFFFF"/>
+              </w:rPr>
+              <w:t> </w:t>
+            </w:r>
+            <w:hyperlink r:id="rId8" w:tooltip="Cartão de memória" w:history="1">
+              <w:r>
+                <w:rPr>
+                  <w:rStyle w:val="Hyperlink"/>
+                  <w:rFonts w:ascii="Times New Roman" w:hAnsi="Times New Roman" w:cs="Times New Roman"/>
+                  <w:color w:val="auto"/>
+                  <w:sz w:val="24"/>
+                  <w:szCs w:val="24"/>
+                  <w:u w:val="none"/>
+                  <w:shd w:val="clear" w:color="auto" w:fill="FFFFFF"/>
+                </w:rPr>
+                <w:t>cartão de memória</w:t>
+              </w:r>
+            </w:hyperlink>
+            <w:r>
+              <w:rPr>
+                <w:rStyle w:val="apple-converted-space"/>
+                <w:rFonts w:ascii="Times New Roman" w:hAnsi="Times New Roman" w:cs="Times New Roman"/>
+                <w:sz w:val="24"/>
+                <w:szCs w:val="24"/>
+                <w:shd w:val="clear" w:color="auto" w:fill="FFFFFF"/>
+              </w:rPr>
+              <w:t> </w:t>
+            </w:r>
+            <w:r>
+              <w:rPr>
+                <w:rFonts w:ascii="Times New Roman" w:hAnsi="Times New Roman" w:cs="Times New Roman"/>
+                <w:sz w:val="24"/>
+                <w:szCs w:val="24"/>
+                <w:shd w:val="clear" w:color="auto" w:fill="FFFFFF"/>
+              </w:rPr>
+              <w:t>todo o</w:t>
+            </w:r>
+            <w:r>
+              <w:rPr>
+                <w:rStyle w:val="apple-converted-space"/>
+                <w:rFonts w:ascii="Times New Roman" w:hAnsi="Times New Roman" w:cs="Times New Roman"/>
+                <w:sz w:val="24"/>
+                <w:szCs w:val="24"/>
+                <w:shd w:val="clear" w:color="auto" w:fill="FFFFFF"/>
+              </w:rPr>
+              <w:t> </w:t>
+            </w:r>
+            <w:hyperlink r:id="rId9" w:tooltip="Fiscalização" w:history="1">
+              <w:r>
+                <w:rPr>
+                  <w:rStyle w:val="Hyperlink"/>
+                  <w:rFonts w:ascii="Times New Roman" w:hAnsi="Times New Roman" w:cs="Times New Roman"/>
+                  <w:color w:val="auto"/>
+                  <w:sz w:val="24"/>
+                  <w:szCs w:val="24"/>
+                  <w:u w:val="none"/>
+                  <w:shd w:val="clear" w:color="auto" w:fill="FFFFFF"/>
+                </w:rPr>
+                <w:t>controle fiscal</w:t>
+              </w:r>
+            </w:hyperlink>
+            <w:r>
+              <w:rPr>
+                <w:rStyle w:val="apple-converted-space"/>
+                <w:rFonts w:ascii="Times New Roman" w:hAnsi="Times New Roman" w:cs="Times New Roman"/>
+                <w:sz w:val="24"/>
+                <w:szCs w:val="24"/>
+                <w:shd w:val="clear" w:color="auto" w:fill="FFFFFF"/>
+              </w:rPr>
+              <w:t> </w:t>
+            </w:r>
+            <w:r>
+              <w:rPr>
+                <w:rFonts w:ascii="Times New Roman" w:hAnsi="Times New Roman" w:cs="Times New Roman"/>
+                <w:sz w:val="24"/>
+                <w:szCs w:val="24"/>
+                <w:shd w:val="clear" w:color="auto" w:fill="FFFFFF"/>
+              </w:rPr>
+              <w:t>do</w:t>
+            </w:r>
+            <w:r>
+              <w:rPr>
+                <w:rStyle w:val="apple-converted-space"/>
+                <w:rFonts w:ascii="Times New Roman" w:hAnsi="Times New Roman" w:cs="Times New Roman"/>
+                <w:sz w:val="24"/>
+                <w:szCs w:val="24"/>
+                <w:shd w:val="clear" w:color="auto" w:fill="FFFFFF"/>
+              </w:rPr>
+              <w:t> </w:t>
+            </w:r>
+            <w:hyperlink r:id="rId10" w:tooltip="Caixa" w:history="1">
+              <w:r>
+                <w:rPr>
+                  <w:rStyle w:val="Hyperlink"/>
+                  <w:rFonts w:ascii="Times New Roman" w:hAnsi="Times New Roman" w:cs="Times New Roman"/>
+                  <w:color w:val="auto"/>
+                  <w:sz w:val="24"/>
+                  <w:szCs w:val="24"/>
+                  <w:u w:val="none"/>
+                  <w:shd w:val="clear" w:color="auto" w:fill="FFFFFF"/>
+                </w:rPr>
+                <w:t>caixa</w:t>
+              </w:r>
+            </w:hyperlink>
+            <w:r>
+              <w:rPr>
+                <w:rStyle w:val="apple-converted-space"/>
+                <w:rFonts w:ascii="Times New Roman" w:hAnsi="Times New Roman" w:cs="Times New Roman"/>
+                <w:sz w:val="24"/>
+                <w:szCs w:val="24"/>
+                <w:shd w:val="clear" w:color="auto" w:fill="FFFFFF"/>
+              </w:rPr>
+              <w:t> </w:t>
+            </w:r>
+            <w:r>
+              <w:rPr>
+                <w:rFonts w:ascii="Times New Roman" w:hAnsi="Times New Roman" w:cs="Times New Roman"/>
+                <w:sz w:val="24"/>
+                <w:szCs w:val="24"/>
+                <w:shd w:val="clear" w:color="auto" w:fill="FFFFFF"/>
+              </w:rPr>
+              <w:t>de um</w:t>
+            </w:r>
+            <w:r>
+              <w:rPr>
+                <w:rStyle w:val="apple-converted-space"/>
+                <w:rFonts w:ascii="Times New Roman" w:hAnsi="Times New Roman" w:cs="Times New Roman"/>
+                <w:sz w:val="24"/>
+                <w:szCs w:val="24"/>
+                <w:shd w:val="clear" w:color="auto" w:fill="FFFFFF"/>
+              </w:rPr>
+              <w:t> </w:t>
+            </w:r>
+            <w:hyperlink r:id="rId11" w:tooltip="Estabelecimento comercial (página não existe)" w:history="1">
+              <w:r>
+                <w:rPr>
+                  <w:rStyle w:val="Hyperlink"/>
+                  <w:rFonts w:ascii="Times New Roman" w:hAnsi="Times New Roman" w:cs="Times New Roman"/>
+                  <w:color w:val="auto"/>
+                  <w:sz w:val="24"/>
+                  <w:szCs w:val="24"/>
+                  <w:u w:val="none"/>
+                  <w:shd w:val="clear" w:color="auto" w:fill="FFFFFF"/>
+                </w:rPr>
+                <w:t>estabelecimento comercial</w:t>
+              </w:r>
+            </w:hyperlink>
+            <w:r>
+              <w:rPr>
+                <w:rFonts w:ascii="Times New Roman" w:hAnsi="Times New Roman" w:cs="Times New Roman"/>
+                <w:sz w:val="24"/>
+                <w:szCs w:val="24"/>
+                <w:shd w:val="clear" w:color="auto" w:fill="FFFFFF"/>
+              </w:rPr>
+              <w:t>, dispensando a segunda via da</w:t>
+            </w:r>
+            <w:r>
+              <w:rPr>
+                <w:rStyle w:val="apple-converted-space"/>
+                <w:rFonts w:ascii="Times New Roman" w:hAnsi="Times New Roman" w:cs="Times New Roman"/>
+                <w:sz w:val="24"/>
+                <w:szCs w:val="24"/>
+                <w:shd w:val="clear" w:color="auto" w:fill="FFFFFF"/>
+              </w:rPr>
+              <w:t> </w:t>
+            </w:r>
+            <w:hyperlink r:id="rId12" w:tooltip="Bobina" w:history="1">
+              <w:r>
+                <w:rPr>
+                  <w:rStyle w:val="Hyperlink"/>
+                  <w:rFonts w:ascii="Times New Roman" w:hAnsi="Times New Roman" w:cs="Times New Roman"/>
+                  <w:color w:val="auto"/>
+                  <w:sz w:val="24"/>
+                  <w:szCs w:val="24"/>
+                  <w:u w:val="none"/>
+                  <w:shd w:val="clear" w:color="auto" w:fill="FFFFFF"/>
+                </w:rPr>
+                <w:t>bobina</w:t>
+              </w:r>
+            </w:hyperlink>
+            <w:r>
+              <w:rPr>
+                <w:rStyle w:val="apple-converted-space"/>
+                <w:rFonts w:ascii="Times New Roman" w:hAnsi="Times New Roman" w:cs="Times New Roman"/>
+                <w:sz w:val="24"/>
+                <w:szCs w:val="24"/>
+                <w:shd w:val="clear" w:color="auto" w:fill="FFFFFF"/>
+              </w:rPr>
+              <w:t> </w:t>
+            </w:r>
+            <w:r>
+              <w:rPr>
+                <w:rFonts w:ascii="Times New Roman" w:hAnsi="Times New Roman" w:cs="Times New Roman"/>
+                <w:sz w:val="24"/>
+                <w:szCs w:val="24"/>
+                <w:shd w:val="clear" w:color="auto" w:fill="FFFFFF"/>
+              </w:rPr>
+              <w:t>fiscal impressa</w:t>
+            </w:r>
+            <w:r>
+              <w:rPr>
+                <w:rFonts w:ascii="Times New Roman" w:hAnsi="Times New Roman" w:cs="Times New Roman"/>
+                <w:sz w:val="24"/>
+                <w:szCs w:val="24"/>
+                <w:shd w:val="clear" w:color="auto" w:fill="FFFFFF"/>
+              </w:rPr>
+              <w:t>.</w:t>
+            </w:r>
+          </w:p>
+        </w:tc>
+      </w:tr>
+      <w:tr>
+        <w:tc>
+          <w:tcPr>
+            <w:tcW w:w="1271" w:type="dxa"/>
+            <w:shd w:val="clear" w:color="auto" w:fill="auto"/>
+          </w:tcPr>
+          <w:p>
+            <w:pPr>
+              <w:jc w:val="center"/>
+              <w:rPr>
+                <w:rFonts w:ascii="Times New Roman" w:hAnsi="Times New Roman" w:cs="Times New Roman"/>
+                <w:sz w:val="24"/>
+                <w:szCs w:val="24"/>
+              </w:rPr>
+            </w:pPr>
+          </w:p>
+          <w:p>
+            <w:pPr>
+              <w:jc w:val="center"/>
+              <w:rPr>
+                <w:rFonts w:ascii="Times New Roman" w:hAnsi="Times New Roman" w:cs="Times New Roman"/>
+                <w:sz w:val="24"/>
+                <w:szCs w:val="24"/>
+              </w:rPr>
+            </w:pPr>
+            <w:r>
+              <w:rPr>
+                <w:rFonts w:ascii="Times New Roman" w:hAnsi="Times New Roman" w:cs="Times New Roman"/>
+                <w:sz w:val="24"/>
+                <w:szCs w:val="24"/>
+              </w:rPr>
+              <w:t>RPS</w:t>
+            </w:r>
+          </w:p>
+        </w:tc>
+        <w:tc>
+          <w:tcPr>
+            <w:tcW w:w="8535" w:type="dxa"/>
+            <w:shd w:val="clear" w:color="auto" w:fill="auto"/>
+          </w:tcPr>
+          <w:p>
+            <w:pPr>
+              <w:shd w:val="clear" w:color="auto" w:fill="FFFFFF"/>
+              <w:spacing w:before="100" w:beforeAutospacing="1" w:after="100" w:afterAutospacing="1" w:line="240" w:lineRule="auto"/>
+              <w:jc w:val="both"/>
+              <w:rPr>
+                <w:rFonts w:ascii="Times New Roman" w:eastAsia="Times New Roman" w:hAnsi="Times New Roman" w:cs="Times New Roman"/>
+                <w:sz w:val="24"/>
+                <w:szCs w:val="24"/>
+                <w:lang w:eastAsia="pt-BR"/>
+              </w:rPr>
+            </w:pPr>
+            <w:r>
+              <w:rPr>
+                <w:rFonts w:ascii="Times New Roman" w:eastAsia="Times New Roman" w:hAnsi="Times New Roman" w:cs="Times New Roman"/>
+                <w:sz w:val="24"/>
+                <w:szCs w:val="24"/>
+                <w:lang w:eastAsia="pt-BR"/>
+              </w:rPr>
+              <w:t>O Recibo Provisório de Serviços (RPS) é o documento que deverá ser usado por emitentes da Nota Fiscal Eletrônica de Serviços (NFS-e) no eventual impedimento da emissão on-line ou em tempo real.</w:t>
+            </w:r>
+          </w:p>
+          <w:p>
+            <w:pPr>
+              <w:shd w:val="clear" w:color="auto" w:fill="FFFFFF"/>
+              <w:spacing w:before="100" w:beforeAutospacing="1" w:after="100" w:afterAutospacing="1" w:line="240" w:lineRule="auto"/>
+              <w:jc w:val="both"/>
+              <w:rPr>
+                <w:rFonts w:ascii="Times New Roman" w:eastAsia="Times New Roman" w:hAnsi="Times New Roman" w:cs="Times New Roman"/>
+                <w:sz w:val="24"/>
+                <w:szCs w:val="24"/>
+                <w:lang w:eastAsia="pt-BR"/>
+              </w:rPr>
+            </w:pPr>
+            <w:r>
+              <w:rPr>
+                <w:rFonts w:ascii="Times New Roman" w:eastAsia="Times New Roman" w:hAnsi="Times New Roman" w:cs="Times New Roman"/>
+                <w:sz w:val="24"/>
+                <w:szCs w:val="24"/>
+                <w:lang w:eastAsia="pt-BR"/>
+              </w:rPr>
+              <w:t>Também poderá ser utilizado pelos prestadores sujeitos à emissão de grande quantidade de NFS-e. Neste caso, o prestador emitirá o RPS para cada transação e providenciará sua conversão em NFS-e mediante o envio de arquivos (processamento em lote).</w:t>
+            </w:r>
+          </w:p>
+          <w:p>
+            <w:pPr>
+              <w:shd w:val="clear" w:color="auto" w:fill="FFFFFF"/>
+              <w:spacing w:before="100" w:beforeAutospacing="1" w:after="100" w:afterAutospacing="1" w:line="240" w:lineRule="auto"/>
+              <w:jc w:val="both"/>
+              <w:rPr>
+                <w:rFonts w:ascii="Times New Roman" w:eastAsia="Times New Roman" w:hAnsi="Times New Roman" w:cs="Times New Roman"/>
+                <w:sz w:val="24"/>
+                <w:szCs w:val="24"/>
+                <w:lang w:eastAsia="pt-BR"/>
+              </w:rPr>
+            </w:pPr>
+            <w:r>
+              <w:rPr>
+                <w:rFonts w:ascii="Times New Roman" w:eastAsia="Times New Roman" w:hAnsi="Times New Roman" w:cs="Times New Roman"/>
+                <w:sz w:val="24"/>
+                <w:szCs w:val="24"/>
+                <w:lang w:eastAsia="pt-BR"/>
+              </w:rPr>
+              <w:lastRenderedPageBreak/>
+              <w:t>O RPS é uma solução de contingência e deverá conter todos os dados necessários à sua substituição pela NFS-e, mas não necessitará de autorização da Secretaria Municipal de Finanças para ser confeccionado, sendo realizado de forma convencional ou eletrônica e convertido dentro do prazo estabelecido pela legislação.</w:t>
+            </w:r>
+            <w:r>
+              <w:rPr>
+                <w:rFonts w:ascii="Times New Roman" w:eastAsia="Times New Roman" w:hAnsi="Times New Roman" w:cs="Times New Roman"/>
+                <w:sz w:val="24"/>
+                <w:szCs w:val="24"/>
+                <w:lang w:eastAsia="pt-BR"/>
+              </w:rPr>
+              <w:t xml:space="preserve"> Fonte: http://www.fiscosoft.com.br/c/5tcc/aracajuse-iss-recibo-provisorio-de-servicos-modelo</w:t>
+            </w:r>
+          </w:p>
+        </w:tc>
+      </w:tr>
+      <w:tr>
+        <w:tc>
+          <w:tcPr>
+            <w:tcW w:w="1271" w:type="dxa"/>
+            <w:shd w:val="clear" w:color="auto" w:fill="auto"/>
+          </w:tcPr>
+          <w:p>
+            <w:pPr>
+              <w:jc w:val="center"/>
+              <w:rPr>
+                <w:rFonts w:ascii="Times New Roman" w:hAnsi="Times New Roman" w:cs="Times New Roman"/>
+                <w:sz w:val="24"/>
+                <w:szCs w:val="24"/>
+              </w:rPr>
+            </w:pPr>
+          </w:p>
+        </w:tc>
+        <w:tc>
+          <w:tcPr>
+            <w:tcW w:w="8535" w:type="dxa"/>
+            <w:shd w:val="clear" w:color="auto" w:fill="auto"/>
+          </w:tcPr>
+          <w:p>
+            <w:pPr>
+              <w:shd w:val="clear" w:color="auto" w:fill="FFFFFF"/>
+              <w:spacing w:before="100" w:beforeAutospacing="1" w:after="100" w:afterAutospacing="1" w:line="240" w:lineRule="auto"/>
+              <w:jc w:val="both"/>
+              <w:rPr>
+                <w:rFonts w:ascii="Times New Roman" w:eastAsia="Times New Roman" w:hAnsi="Times New Roman" w:cs="Times New Roman"/>
+                <w:sz w:val="24"/>
+                <w:szCs w:val="24"/>
+                <w:lang w:eastAsia="pt-BR"/>
+              </w:rPr>
+            </w:pPr>
           </w:p>
         </w:tc>
       </w:tr>
@@ -448,67 +1576,56 @@
       <w:pPr>
         <w:jc w:val="center"/>
         <w:rPr>
-          <w:b/>
-          <w:sz w:val="36"/>
-          <w:szCs w:val="36"/>
+          <w:rFonts w:ascii="Times New Roman" w:hAnsi="Times New Roman" w:cs="Times New Roman"/>
+          <w:sz w:val="24"/>
+          <w:szCs w:val="24"/>
         </w:rPr>
       </w:pPr>
-      <w:r>
-        <w:rPr>
-          <w:b/>
-          <w:sz w:val="36"/>
-          <w:szCs w:val="36"/>
-        </w:rPr>
-        <w:t>Glossário:</w:t>
-      </w:r>
-      <w:r>
-        <w:rPr>
-          <w:b/>
-          <w:color w:val="FF0000"/>
-          <w:sz w:val="36"/>
-          <w:szCs w:val="36"/>
-        </w:rPr>
-        <w:t xml:space="preserve"> </w:t>
-      </w:r>
-      <w:proofErr w:type="spellStart"/>
-      <w:r>
-        <w:rPr>
-          <w:b/>
-          <w:sz w:val="36"/>
-          <w:szCs w:val="36"/>
-        </w:rPr>
-        <w:t>Imma</w:t>
-      </w:r>
-      <w:proofErr w:type="spellEnd"/>
-      <w:r>
-        <w:rPr>
-          <w:b/>
-          <w:sz w:val="36"/>
-          <w:szCs w:val="36"/>
-        </w:rPr>
-        <w:t xml:space="preserve"> Soluções </w:t>
-      </w:r>
     </w:p>
     <w:p>
       <w:pPr>
-        <w:jc w:val="center"/>
         <w:rPr>
-          <w:b/>
-          <w:sz w:val="36"/>
-          <w:szCs w:val="36"/>
+          <w:rFonts w:ascii="Times New Roman" w:hAnsi="Times New Roman" w:cs="Times New Roman"/>
+          <w:sz w:val="24"/>
+          <w:szCs w:val="24"/>
         </w:rPr>
       </w:pPr>
     </w:p>
-    <w:p/>
-    <w:p/>
-    <w:p/>
+    <w:p>
+      <w:pPr>
+        <w:rPr>
+          <w:rFonts w:ascii="Times New Roman" w:hAnsi="Times New Roman" w:cs="Times New Roman"/>
+          <w:sz w:val="24"/>
+          <w:szCs w:val="24"/>
+        </w:rPr>
+      </w:pPr>
+    </w:p>
+    <w:p>
+      <w:pPr>
+        <w:rPr>
+          <w:rFonts w:ascii="Times New Roman" w:hAnsi="Times New Roman" w:cs="Times New Roman"/>
+          <w:sz w:val="24"/>
+          <w:szCs w:val="24"/>
+        </w:rPr>
+      </w:pPr>
+    </w:p>
     <w:p>
       <w:pPr>
         <w:tabs>
           <w:tab w:val="left" w:pos="5760"/>
         </w:tabs>
+        <w:rPr>
+          <w:rFonts w:ascii="Times New Roman" w:hAnsi="Times New Roman" w:cs="Times New Roman"/>
+          <w:sz w:val="24"/>
+          <w:szCs w:val="24"/>
+        </w:rPr>
       </w:pPr>
       <w:r>
+        <w:rPr>
+          <w:rFonts w:ascii="Times New Roman" w:hAnsi="Times New Roman" w:cs="Times New Roman"/>
+          <w:sz w:val="24"/>
+          <w:szCs w:val="24"/>
+        </w:rPr>
         <w:tab/>
       </w:r>
     </w:p>
@@ -520,6 +1637,56 @@
     </w:sectPr>
   </w:body>
 </w:document>
+</file>
+
+<file path=word/endnotes.xml><?xml version="1.0" encoding="utf-8"?>
+<w:endnotes xmlns:wpc="http://schemas.microsoft.com/office/word/2010/wordprocessingCanvas" xmlns:mc="http://schemas.openxmlformats.org/markup-compatibility/2006" xmlns:o="urn:schemas-microsoft-com:office:office" xmlns:r="http://schemas.openxmlformats.org/officeDocument/2006/relationships" xmlns:m="http://schemas.openxmlformats.org/officeDocument/2006/math" xmlns:v="urn:schemas-microsoft-com:vml" xmlns:wp14="http://schemas.microsoft.com/office/word/2010/wordprocessingDrawing" xmlns:wp="http://schemas.openxmlformats.org/drawingml/2006/wordprocessingDrawing" xmlns:w10="urn:schemas-microsoft-com:office:word" xmlns:w="http://schemas.openxmlformats.org/wordprocessingml/2006/main" xmlns:w14="http://schemas.microsoft.com/office/word/2010/wordml" xmlns:w15="http://schemas.microsoft.com/office/word/2012/wordml" xmlns:wpg="http://schemas.microsoft.com/office/word/2010/wordprocessingGroup" xmlns:wpi="http://schemas.microsoft.com/office/word/2010/wordprocessingInk" xmlns:wne="http://schemas.microsoft.com/office/word/2006/wordml" xmlns:wps="http://schemas.microsoft.com/office/word/2010/wordprocessingShape" mc:Ignorable="w14 w15 wp14">
+  <w:endnote w:type="separator" w:id="-1">
+    <w:p>
+      <w:pPr>
+        <w:spacing w:after="0" w:line="240" w:lineRule="auto"/>
+      </w:pPr>
+      <w:r>
+        <w:separator/>
+      </w:r>
+    </w:p>
+  </w:endnote>
+  <w:endnote w:type="continuationSeparator" w:id="0">
+    <w:p>
+      <w:pPr>
+        <w:spacing w:after="0" w:line="240" w:lineRule="auto"/>
+      </w:pPr>
+      <w:r>
+        <w:continuationSeparator/>
+      </w:r>
+    </w:p>
+  </w:endnote>
+</w:endnotes>
+</file>
+
+<file path=word/footnotes.xml><?xml version="1.0" encoding="utf-8"?>
+<w:footnotes xmlns:wpc="http://schemas.microsoft.com/office/word/2010/wordprocessingCanvas" xmlns:mc="http://schemas.openxmlformats.org/markup-compatibility/2006" xmlns:o="urn:schemas-microsoft-com:office:office" xmlns:r="http://schemas.openxmlformats.org/officeDocument/2006/relationships" xmlns:m="http://schemas.openxmlformats.org/officeDocument/2006/math" xmlns:v="urn:schemas-microsoft-com:vml" xmlns:wp14="http://schemas.microsoft.com/office/word/2010/wordprocessingDrawing" xmlns:wp="http://schemas.openxmlformats.org/drawingml/2006/wordprocessingDrawing" xmlns:w10="urn:schemas-microsoft-com:office:word" xmlns:w="http://schemas.openxmlformats.org/wordprocessingml/2006/main" xmlns:w14="http://schemas.microsoft.com/office/word/2010/wordml" xmlns:w15="http://schemas.microsoft.com/office/word/2012/wordml" xmlns:wpg="http://schemas.microsoft.com/office/word/2010/wordprocessingGroup" xmlns:wpi="http://schemas.microsoft.com/office/word/2010/wordprocessingInk" xmlns:wne="http://schemas.microsoft.com/office/word/2006/wordml" xmlns:wps="http://schemas.microsoft.com/office/word/2010/wordprocessingShape" mc:Ignorable="w14 w15 wp14">
+  <w:footnote w:type="separator" w:id="-1">
+    <w:p>
+      <w:pPr>
+        <w:spacing w:after="0" w:line="240" w:lineRule="auto"/>
+      </w:pPr>
+      <w:r>
+        <w:separator/>
+      </w:r>
+    </w:p>
+  </w:footnote>
+  <w:footnote w:type="continuationSeparator" w:id="0">
+    <w:p>
+      <w:pPr>
+        <w:spacing w:after="0" w:line="240" w:lineRule="auto"/>
+      </w:pPr>
+      <w:r>
+        <w:continuationSeparator/>
+      </w:r>
+    </w:p>
+  </w:footnote>
+</w:footnotes>
 </file>
 
 <file path=word/styles.xml><?xml version="1.0" encoding="utf-8"?>
@@ -1007,7 +2174,6 @@
     <w:name w:val="Normal (Web)"/>
     <w:basedOn w:val="Normal"/>
     <w:uiPriority w:val="99"/>
-    <w:semiHidden/>
     <w:unhideWhenUsed/>
     <w:rsid w:val="00E63C86"/>
     <w:pPr>
@@ -1019,6 +2185,50 @@
       <w:szCs w:val="24"/>
       <w:lang w:eastAsia="pt-BR"/>
     </w:rPr>
+  </w:style>
+  <w:style w:type="paragraph" w:styleId="Cabealho">
+    <w:name w:val="header"/>
+    <w:basedOn w:val="Normal"/>
+    <w:link w:val="CabealhoChar"/>
+    <w:uiPriority w:val="99"/>
+    <w:unhideWhenUsed/>
+    <w:rsid w:val="006479BC"/>
+    <w:pPr>
+      <w:tabs>
+        <w:tab w:val="center" w:pos="4252"/>
+        <w:tab w:val="right" w:pos="8504"/>
+      </w:tabs>
+      <w:spacing w:after="0" w:line="240" w:lineRule="auto"/>
+    </w:pPr>
+  </w:style>
+  <w:style w:type="character" w:customStyle="1" w:styleId="CabealhoChar">
+    <w:name w:val="Cabeçalho Char"/>
+    <w:basedOn w:val="Fontepargpadro"/>
+    <w:link w:val="Cabealho"/>
+    <w:uiPriority w:val="99"/>
+    <w:rsid w:val="006479BC"/>
+  </w:style>
+  <w:style w:type="paragraph" w:styleId="Rodap">
+    <w:name w:val="footer"/>
+    <w:basedOn w:val="Normal"/>
+    <w:link w:val="RodapChar"/>
+    <w:uiPriority w:val="99"/>
+    <w:unhideWhenUsed/>
+    <w:rsid w:val="006479BC"/>
+    <w:pPr>
+      <w:tabs>
+        <w:tab w:val="center" w:pos="4252"/>
+        <w:tab w:val="right" w:pos="8504"/>
+      </w:tabs>
+      <w:spacing w:after="0" w:line="240" w:lineRule="auto"/>
+    </w:pPr>
+  </w:style>
+  <w:style w:type="character" w:customStyle="1" w:styleId="RodapChar">
+    <w:name w:val="Rodapé Char"/>
+    <w:basedOn w:val="Fontepargpadro"/>
+    <w:link w:val="Rodap"/>
+    <w:uiPriority w:val="99"/>
+    <w:rsid w:val="006479BC"/>
   </w:style>
 </w:styles>
 </file>

</xml_diff>